<commit_message>
Software Requirements Specification. Added Use Case diagram, the event flow and glossary
</commit_message>
<xml_diff>
--- a/SRS.docx
+++ b/SRS.docx
@@ -486,14 +486,7 @@
           <w:szCs w:val="28"/>
           <w:lang w:val="ru-RU"/>
         </w:rPr>
-        <w:t>Данная спецификация предназначена д</w:t>
-      </w:r>
-      <w:r>
-        <w:rPr>
-          <w:szCs w:val="28"/>
-          <w:lang w:val="ru-RU"/>
-        </w:rPr>
-        <w:t xml:space="preserve">ля заказчиков и разработчиков программного средства по учету </w:t>
+        <w:t xml:space="preserve">Данная спецификация предназначена для заказчиков и разработчиков программного средства по учету </w:t>
       </w:r>
       <w:proofErr w:type="gramStart"/>
       <w:r>
@@ -509,21 +502,7 @@
           <w:szCs w:val="28"/>
           <w:lang w:val="ru-RU"/>
         </w:rPr>
-        <w:t xml:space="preserve">. В ней описаны требования к интерфейсу, используемым технологиям, характеристики </w:t>
-      </w:r>
-      <w:r>
-        <w:rPr>
-          <w:szCs w:val="28"/>
-          <w:lang w:val="ru-RU"/>
-        </w:rPr>
-        <w:t xml:space="preserve">продукта и </w:t>
-      </w:r>
-      <w:r>
-        <w:rPr>
-          <w:szCs w:val="28"/>
-          <w:lang w:val="ru-RU"/>
-        </w:rPr>
-        <w:t>потенциальных пользователей</w:t>
+        <w:t>. В ней описаны требования к интерфейсу, используемым технологиям, характеристики продукта и потенциальных пользователей</w:t>
       </w:r>
       <w:r>
         <w:rPr>
@@ -595,7 +574,7 @@
           <w:szCs w:val="28"/>
           <w:lang w:val="ru-RU"/>
         </w:rPr>
-        <w:t>Белтелеком»</w:t>
+        <w:t>Белтелеком</w:t>
       </w:r>
       <w:proofErr w:type="spellEnd"/>
       <w:r>
@@ -604,7 +583,7 @@
           <w:szCs w:val="28"/>
           <w:lang w:val="ru-RU"/>
         </w:rPr>
-        <w:t xml:space="preserve">. Помимо этого предоставляется возможность учета уже выданных, а так же оставшихся в наличии, </w:t>
+        <w:t xml:space="preserve">». Помимо этого предоставляется возможность учета уже выданных, а так же оставшихся в наличии, </w:t>
       </w:r>
       <w:proofErr w:type="gramStart"/>
       <w:r>
@@ -652,6 +631,156 @@
           <w:sz w:val="32"/>
           <w:lang w:val="ru-RU"/>
         </w:rPr>
+        <w:t xml:space="preserve"> </w:t>
+      </w:r>
+      <w:r>
+        <w:rPr>
+          <w:sz w:val="32"/>
+          <w:lang w:val="ru-RU"/>
+        </w:rPr>
+        <w:t>Глоссарий</w:t>
+      </w:r>
+    </w:p>
+    <w:p>
+      <w:pPr>
+        <w:rPr>
+          <w:rFonts w:cs="Times New Roman"/>
+          <w:szCs w:val="28"/>
+          <w:lang w:val="ru-RU"/>
+        </w:rPr>
+      </w:pPr>
+      <w:r>
+        <w:rPr>
+          <w:rFonts w:cs="Times New Roman"/>
+          <w:szCs w:val="28"/>
+          <w:lang w:val="ru-RU"/>
+        </w:rPr>
+        <w:t>Интернет-карта ВКПУ – внутренняя карта персонального учета, содержащая информацию о логине, пароле, сроке действия и времени действия карты для входа в Интернет с помощью сети, предоставляемой РУП «</w:t>
+      </w:r>
+      <w:proofErr w:type="spellStart"/>
+      <w:r>
+        <w:rPr>
+          <w:rFonts w:cs="Times New Roman"/>
+          <w:szCs w:val="28"/>
+          <w:lang w:val="ru-RU"/>
+        </w:rPr>
+        <w:t>Белтелеком</w:t>
+      </w:r>
+      <w:proofErr w:type="spellEnd"/>
+      <w:r>
+        <w:rPr>
+          <w:rFonts w:cs="Times New Roman"/>
+          <w:szCs w:val="28"/>
+          <w:lang w:val="ru-RU"/>
+        </w:rPr>
+        <w:t>»</w:t>
+      </w:r>
+    </w:p>
+    <w:p>
+      <w:pPr>
+        <w:rPr>
+          <w:rFonts w:cs="Times New Roman"/>
+          <w:szCs w:val="28"/>
+          <w:lang w:val="ru-RU"/>
+        </w:rPr>
+      </w:pPr>
+      <w:r>
+        <w:rPr>
+          <w:rFonts w:cs="Times New Roman"/>
+          <w:szCs w:val="28"/>
+          <w:lang w:val="ru-RU"/>
+        </w:rPr>
+        <w:t>Лог программы – список действий, совершенных пользователями программы с указанием действия, времени произведенного действия и имени пользователя, который произвел данное действие</w:t>
+      </w:r>
+    </w:p>
+    <w:p>
+      <w:pPr>
+        <w:rPr>
+          <w:rFonts w:cs="Times New Roman"/>
+          <w:szCs w:val="28"/>
+          <w:lang w:val="ru-RU"/>
+        </w:rPr>
+      </w:pPr>
+      <w:r>
+        <w:rPr>
+          <w:rFonts w:cs="Times New Roman"/>
+          <w:szCs w:val="28"/>
+          <w:lang w:val="ru-RU"/>
+        </w:rPr>
+        <w:t xml:space="preserve">Номинал карты – время в минутах, в течение которого конечный обладатель карты может пользоваться сетью </w:t>
+      </w:r>
+      <w:r>
+        <w:rPr>
+          <w:rFonts w:cs="Times New Roman"/>
+          <w:szCs w:val="28"/>
+          <w:lang w:val="ru-RU"/>
+        </w:rPr>
+        <w:t>И</w:t>
+      </w:r>
+      <w:r>
+        <w:rPr>
+          <w:rFonts w:cs="Times New Roman"/>
+          <w:szCs w:val="28"/>
+          <w:lang w:val="ru-RU"/>
+        </w:rPr>
+        <w:t>нтернет</w:t>
+      </w:r>
+      <w:r>
+        <w:rPr>
+          <w:rFonts w:cs="Times New Roman"/>
+          <w:szCs w:val="28"/>
+          <w:lang w:val="ru-RU"/>
+        </w:rPr>
+        <w:t>, предоставляемой РУП «</w:t>
+      </w:r>
+      <w:proofErr w:type="spellStart"/>
+      <w:r>
+        <w:rPr>
+          <w:rFonts w:cs="Times New Roman"/>
+          <w:szCs w:val="28"/>
+          <w:lang w:val="ru-RU"/>
+        </w:rPr>
+        <w:t>Белтелеком</w:t>
+      </w:r>
+      <w:proofErr w:type="spellEnd"/>
+      <w:r>
+        <w:rPr>
+          <w:rFonts w:cs="Times New Roman"/>
+          <w:szCs w:val="28"/>
+          <w:lang w:val="ru-RU"/>
+        </w:rPr>
+        <w:t>»</w:t>
+      </w:r>
+      <w:bookmarkStart w:id="0" w:name="_GoBack"/>
+      <w:bookmarkEnd w:id="0"/>
+    </w:p>
+    <w:p>
+      <w:pPr>
+        <w:pStyle w:val="2"/>
+        <w:rPr>
+          <w:sz w:val="32"/>
+          <w:lang w:val="ru-RU"/>
+        </w:rPr>
+      </w:pPr>
+      <w:r>
+        <w:rPr>
+          <w:sz w:val="32"/>
+          <w:lang w:val="ru-RU"/>
+        </w:rPr>
+        <w:t>1.</w:t>
+      </w:r>
+      <w:r>
+        <w:rPr>
+          <w:sz w:val="32"/>
+          <w:lang w:val="ru-RU"/>
+        </w:rPr>
+        <w:t>4</w:t>
+      </w:r>
+      <w:r>
+        <w:rPr>
+          <w:sz w:val="32"/>
+          <w:lang w:val="ru-RU"/>
+        </w:rPr>
         <w:t xml:space="preserve"> Обзор</w:t>
       </w:r>
     </w:p>
@@ -665,21 +794,7 @@
         <w:rPr>
           <w:lang w:val="ru-RU"/>
         </w:rPr>
-        <w:t xml:space="preserve">В разделе 2 описываются преимущества разрабатываемого продукта, </w:t>
-      </w:r>
-      <w:proofErr w:type="gramStart"/>
-      <w:r>
-        <w:rPr>
-          <w:lang w:val="ru-RU"/>
-        </w:rPr>
-        <w:t>список</w:t>
-      </w:r>
-      <w:proofErr w:type="gramEnd"/>
-      <w:r>
-        <w:rPr>
-          <w:lang w:val="ru-RU"/>
-        </w:rPr>
-        <w:t xml:space="preserve"> ПО, который понадобиться для работы продукта, интерфейсы пользователя и коммуникационные интерфейсы</w:t>
+        <w:t>В разделе 2 описываются преимущества разрабатываемого продукта, список ПО, который понадобиться для работы продукта, интерфейсы пользователя и коммуникационные интерфейсы</w:t>
       </w:r>
       <w:r>
         <w:rPr>
@@ -805,6 +920,7 @@
           <w:szCs w:val="28"/>
           <w:lang w:val="ru-RU"/>
         </w:rPr>
+        <w:lastRenderedPageBreak/>
         <w:t>Республиканского унитарного предприятия «Гостиничный комплекс «Юбилейный» Управления делами Президента Республики Беларусь</w:t>
       </w:r>
     </w:p>
@@ -944,7 +1060,6 @@
           <w:sz w:val="32"/>
           <w:lang w:val="ru-RU"/>
         </w:rPr>
-        <w:lastRenderedPageBreak/>
         <w:t>2.</w:t>
       </w:r>
       <w:r>
@@ -1028,6 +1143,7 @@
           <w:rFonts w:cs="Times New Roman"/>
           <w:noProof/>
           <w:szCs w:val="28"/>
+          <w:lang w:val="ru-RU" w:eastAsia="ru-RU"/>
         </w:rPr>
         <w:drawing>
           <wp:inline distT="0" distB="0" distL="0" distR="0" wp14:anchorId="5180CDD7" wp14:editId="5565A2EC">
@@ -1088,6 +1204,7 @@
           <w:rFonts w:cs="Times New Roman"/>
           <w:noProof/>
           <w:szCs w:val="28"/>
+          <w:lang w:val="ru-RU" w:eastAsia="ru-RU"/>
         </w:rPr>
         <w:drawing>
           <wp:inline distT="0" distB="0" distL="0" distR="0" wp14:anchorId="37280E34" wp14:editId="16B5ABE6">
@@ -1222,6 +1339,7 @@
           <w:rFonts w:cs="Times New Roman"/>
           <w:noProof/>
           <w:szCs w:val="28"/>
+          <w:lang w:val="ru-RU" w:eastAsia="ru-RU"/>
         </w:rPr>
         <w:drawing>
           <wp:inline distT="0" distB="0" distL="0" distR="0" wp14:anchorId="52904336" wp14:editId="036F525A">
@@ -1346,7 +1464,9 @@
           <w:rFonts w:cs="Times New Roman"/>
           <w:noProof/>
           <w:szCs w:val="28"/>
-        </w:rPr>
+          <w:lang w:val="ru-RU" w:eastAsia="ru-RU"/>
+        </w:rPr>
+        <w:lastRenderedPageBreak/>
         <w:drawing>
           <wp:inline distT="0" distB="0" distL="0" distR="0" wp14:anchorId="3FBD68A7" wp14:editId="606495EC">
             <wp:extent cx="2773475" cy="1800000"/>
@@ -1478,8 +1598,8 @@
           <w:rFonts w:cs="Times New Roman"/>
           <w:noProof/>
           <w:szCs w:val="28"/>
-        </w:rPr>
-        <w:lastRenderedPageBreak/>
+          <w:lang w:val="ru-RU" w:eastAsia="ru-RU"/>
+        </w:rPr>
         <w:drawing>
           <wp:inline distT="0" distB="0" distL="0" distR="0" wp14:anchorId="0DD874F9" wp14:editId="440C400F">
             <wp:extent cx="2198860" cy="1800000"/>
@@ -1603,6 +1723,7 @@
           <w:rFonts w:cs="Times New Roman"/>
           <w:noProof/>
           <w:szCs w:val="28"/>
+          <w:lang w:val="ru-RU" w:eastAsia="ru-RU"/>
         </w:rPr>
         <w:drawing>
           <wp:inline distT="0" distB="0" distL="0" distR="0" wp14:anchorId="22193B49" wp14:editId="3D041AF0">
@@ -1664,6 +1785,7 @@
           <w:rFonts w:cs="Times New Roman"/>
           <w:noProof/>
           <w:szCs w:val="28"/>
+          <w:lang w:val="ru-RU" w:eastAsia="ru-RU"/>
         </w:rPr>
         <w:drawing>
           <wp:inline distT="0" distB="0" distL="0" distR="0" wp14:anchorId="08200740" wp14:editId="4FC2E54F">
@@ -1767,6 +1889,7 @@
           <w:rFonts w:cs="Times New Roman"/>
           <w:noProof/>
           <w:szCs w:val="28"/>
+          <w:lang w:val="ru-RU" w:eastAsia="ru-RU"/>
         </w:rPr>
         <w:drawing>
           <wp:inline distT="0" distB="0" distL="0" distR="0" wp14:anchorId="2E029937" wp14:editId="34BCB031">
@@ -1851,6 +1974,7 @@
           <w:szCs w:val="28"/>
           <w:lang w:val="ru-RU" w:eastAsia="ru-RU"/>
         </w:rPr>
+        <w:lastRenderedPageBreak/>
         <w:tab/>
       </w:r>
     </w:p>
@@ -2056,7 +2180,6 @@
           <w:szCs w:val="28"/>
           <w:lang w:val="ru-RU"/>
         </w:rPr>
-        <w:lastRenderedPageBreak/>
         <w:t>Д</w:t>
       </w:r>
       <w:r>
@@ -2833,6 +2956,7 @@
           <w:szCs w:val="28"/>
           <w:lang w:val="ru-RU"/>
         </w:rPr>
+        <w:lastRenderedPageBreak/>
         <w:t xml:space="preserve">Формирование отчета о </w:t>
       </w:r>
       <w:proofErr w:type="gramStart"/>
@@ -3063,18 +3187,230 @@
           <w:szCs w:val="28"/>
           <w:lang w:val="ru-RU"/>
         </w:rPr>
-        <w:t xml:space="preserve">Просмотр лога </w:t>
-      </w:r>
-      <w:proofErr w:type="spellStart"/>
-      <w:r>
-        <w:rPr>
-          <w:rFonts w:cs="Times New Roman"/>
-          <w:szCs w:val="28"/>
-          <w:lang w:val="ru-RU"/>
-        </w:rPr>
-        <w:t>пограммы</w:t>
-      </w:r>
-      <w:proofErr w:type="spellEnd"/>
+        <w:t>Просмотр лога п</w:t>
+      </w:r>
+      <w:r>
+        <w:rPr>
+          <w:rFonts w:cs="Times New Roman"/>
+          <w:szCs w:val="28"/>
+          <w:lang w:val="ru-RU"/>
+        </w:rPr>
+        <w:t>р</w:t>
+      </w:r>
+      <w:r>
+        <w:rPr>
+          <w:rFonts w:cs="Times New Roman"/>
+          <w:szCs w:val="28"/>
+          <w:lang w:val="ru-RU"/>
+        </w:rPr>
+        <w:t>ограммы</w:t>
+      </w:r>
+    </w:p>
+    <w:p>
+      <w:pPr>
+        <w:ind w:left="709" w:firstLine="0"/>
+        <w:rPr>
+          <w:rFonts w:cs="Times New Roman"/>
+          <w:szCs w:val="28"/>
+          <w:lang w:val="ru-RU"/>
+        </w:rPr>
+      </w:pPr>
+      <w:r>
+        <w:rPr>
+          <w:rFonts w:cs="Times New Roman"/>
+          <w:noProof/>
+          <w:szCs w:val="28"/>
+          <w:lang w:val="ru-RU" w:eastAsia="ru-RU"/>
+        </w:rPr>
+        <w:drawing>
+          <wp:inline distT="0" distB="0" distL="0" distR="0">
+            <wp:extent cx="5439534" cy="5668166"/>
+            <wp:effectExtent l="0" t="0" r="8890" b="8890"/>
+            <wp:docPr id="3" name="Рисунок 3"/>
+            <wp:cNvGraphicFramePr>
+              <a:graphicFrameLocks xmlns:a="http://schemas.openxmlformats.org/drawingml/2006/main" noChangeAspect="1"/>
+            </wp:cNvGraphicFramePr>
+            <a:graphic xmlns:a="http://schemas.openxmlformats.org/drawingml/2006/main">
+              <a:graphicData uri="http://schemas.openxmlformats.org/drawingml/2006/picture">
+                <pic:pic xmlns:pic="http://schemas.openxmlformats.org/drawingml/2006/picture">
+                  <pic:nvPicPr>
+                    <pic:cNvPr id="0" name="Снимок.PNG"/>
+                    <pic:cNvPicPr/>
+                  </pic:nvPicPr>
+                  <pic:blipFill>
+                    <a:blip r:embed="rId14">
+                      <a:extLst>
+                        <a:ext uri="{28A0092B-C50C-407E-A947-70E740481C1C}">
+                          <a14:useLocalDpi xmlns:a14="http://schemas.microsoft.com/office/drawing/2010/main" val="0"/>
+                        </a:ext>
+                      </a:extLst>
+                    </a:blip>
+                    <a:stretch>
+                      <a:fillRect/>
+                    </a:stretch>
+                  </pic:blipFill>
+                  <pic:spPr>
+                    <a:xfrm>
+                      <a:off x="0" y="0"/>
+                      <a:ext cx="5439534" cy="5668166"/>
+                    </a:xfrm>
+                    <a:prstGeom prst="rect">
+                      <a:avLst/>
+                    </a:prstGeom>
+                  </pic:spPr>
+                </pic:pic>
+              </a:graphicData>
+            </a:graphic>
+          </wp:inline>
+        </w:drawing>
+      </w:r>
+    </w:p>
+    <w:p>
+      <w:pPr>
+        <w:ind w:left="709" w:firstLine="0"/>
+        <w:jc w:val="center"/>
+        <w:rPr>
+          <w:rFonts w:cs="Times New Roman"/>
+          <w:szCs w:val="28"/>
+          <w:lang w:val="ru-RU"/>
+        </w:rPr>
+      </w:pPr>
+      <w:r>
+        <w:rPr>
+          <w:rFonts w:cs="Times New Roman"/>
+          <w:szCs w:val="28"/>
+          <w:lang w:val="ru-RU"/>
+        </w:rPr>
+        <w:t>Рис. 3.1.1 Диаграмма вариантов использования</w:t>
+      </w:r>
+    </w:p>
+    <w:p>
+      <w:pPr>
+        <w:ind w:left="709" w:firstLine="0"/>
+        <w:rPr>
+          <w:rFonts w:cs="Times New Roman"/>
+          <w:szCs w:val="28"/>
+          <w:lang w:val="ru-RU"/>
+        </w:rPr>
+      </w:pPr>
+      <w:r>
+        <w:rPr>
+          <w:rFonts w:cs="Times New Roman"/>
+          <w:szCs w:val="28"/>
+          <w:lang w:val="ru-RU"/>
+        </w:rPr>
+        <w:t>Поток событий для выдачи карты:</w:t>
+      </w:r>
+    </w:p>
+    <w:p>
+      <w:pPr>
+        <w:pStyle w:val="a3"/>
+        <w:numPr>
+          <w:ilvl w:val="0"/>
+          <w:numId w:val="17"/>
+        </w:numPr>
+        <w:rPr>
+          <w:rFonts w:cs="Times New Roman"/>
+          <w:szCs w:val="28"/>
+          <w:lang w:val="ru-RU"/>
+        </w:rPr>
+      </w:pPr>
+      <w:r>
+        <w:rPr>
+          <w:rFonts w:cs="Times New Roman"/>
+          <w:szCs w:val="28"/>
+          <w:lang w:val="ru-RU"/>
+        </w:rPr>
+        <w:t>Войти в программу с помощью имени пользователя и пароля</w:t>
+      </w:r>
+    </w:p>
+    <w:p>
+      <w:pPr>
+        <w:pStyle w:val="a3"/>
+        <w:numPr>
+          <w:ilvl w:val="0"/>
+          <w:numId w:val="17"/>
+        </w:numPr>
+        <w:rPr>
+          <w:rFonts w:cs="Times New Roman"/>
+          <w:szCs w:val="28"/>
+          <w:lang w:val="ru-RU"/>
+        </w:rPr>
+      </w:pPr>
+      <w:r>
+        <w:rPr>
+          <w:rFonts w:cs="Times New Roman"/>
+          <w:szCs w:val="28"/>
+          <w:lang w:val="ru-RU"/>
+        </w:rPr>
+        <w:t>Выбрать пункт: «Выдать интернет-карту»</w:t>
+      </w:r>
+    </w:p>
+    <w:p>
+      <w:pPr>
+        <w:pStyle w:val="a3"/>
+        <w:numPr>
+          <w:ilvl w:val="0"/>
+          <w:numId w:val="17"/>
+        </w:numPr>
+        <w:rPr>
+          <w:rFonts w:cs="Times New Roman"/>
+          <w:szCs w:val="28"/>
+          <w:lang w:val="ru-RU"/>
+        </w:rPr>
+      </w:pPr>
+      <w:r>
+        <w:rPr>
+          <w:rFonts w:cs="Times New Roman"/>
+          <w:szCs w:val="28"/>
+          <w:lang w:val="ru-RU"/>
+        </w:rPr>
+        <w:t>Выбрать номинал карты</w:t>
+      </w:r>
+    </w:p>
+    <w:p>
+      <w:pPr>
+        <w:pStyle w:val="a3"/>
+        <w:numPr>
+          <w:ilvl w:val="0"/>
+          <w:numId w:val="17"/>
+        </w:numPr>
+        <w:rPr>
+          <w:rFonts w:cs="Times New Roman"/>
+          <w:szCs w:val="28"/>
+          <w:lang w:val="ru-RU"/>
+        </w:rPr>
+      </w:pPr>
+      <w:r>
+        <w:rPr>
+          <w:rFonts w:cs="Times New Roman"/>
+          <w:szCs w:val="28"/>
+          <w:lang w:val="ru-RU"/>
+        </w:rPr>
+        <w:t>Ввести номер комнаты</w:t>
+      </w:r>
+    </w:p>
+    <w:p>
+      <w:pPr>
+        <w:pStyle w:val="a3"/>
+        <w:numPr>
+          <w:ilvl w:val="0"/>
+          <w:numId w:val="17"/>
+        </w:numPr>
+        <w:rPr>
+          <w:rFonts w:cs="Times New Roman"/>
+          <w:szCs w:val="28"/>
+          <w:lang w:val="ru-RU"/>
+        </w:rPr>
+      </w:pPr>
+      <w:r>
+        <w:rPr>
+          <w:rFonts w:cs="Times New Roman"/>
+          <w:szCs w:val="28"/>
+          <w:lang w:val="ru-RU"/>
+        </w:rPr>
+        <w:t>Подтвердить выдачу карты</w:t>
+      </w:r>
     </w:p>
     <w:p>
       <w:pPr>
@@ -3876,8 +4212,6 @@
         </w:rPr>
         <w:t xml:space="preserve">оговоренного и </w:t>
       </w:r>
-      <w:bookmarkStart w:id="0" w:name="_GoBack"/>
-      <w:bookmarkEnd w:id="0"/>
       <w:r>
         <w:rPr>
           <w:lang w:val="ru-RU"/>
@@ -4252,6 +4586,95 @@
     </w:lvl>
   </w:abstractNum>
   <w:abstractNum w:abstractNumId="3">
+    <w:nsid w:val="17BC35C6"/>
+    <w:multiLevelType w:val="hybridMultilevel"/>
+    <w:tmpl w:val="C84CBC40"/>
+    <w:lvl w:ilvl="0" w:tplc="CD085142">
+      <w:start w:val="1"/>
+      <w:numFmt w:val="decimal"/>
+      <w:lvlText w:val="%1."/>
+      <w:lvlJc w:val="left"/>
+      <w:pPr>
+        <w:ind w:left="1069" w:hanging="360"/>
+      </w:pPr>
+      <w:rPr>
+        <w:rFonts w:hint="default"/>
+      </w:rPr>
+    </w:lvl>
+    <w:lvl w:ilvl="1" w:tplc="04190019" w:tentative="1">
+      <w:start w:val="1"/>
+      <w:numFmt w:val="lowerLetter"/>
+      <w:lvlText w:val="%2."/>
+      <w:lvlJc w:val="left"/>
+      <w:pPr>
+        <w:ind w:left="1789" w:hanging="360"/>
+      </w:pPr>
+    </w:lvl>
+    <w:lvl w:ilvl="2" w:tplc="0419001B" w:tentative="1">
+      <w:start w:val="1"/>
+      <w:numFmt w:val="lowerRoman"/>
+      <w:lvlText w:val="%3."/>
+      <w:lvlJc w:val="right"/>
+      <w:pPr>
+        <w:ind w:left="2509" w:hanging="180"/>
+      </w:pPr>
+    </w:lvl>
+    <w:lvl w:ilvl="3" w:tplc="0419000F" w:tentative="1">
+      <w:start w:val="1"/>
+      <w:numFmt w:val="decimal"/>
+      <w:lvlText w:val="%4."/>
+      <w:lvlJc w:val="left"/>
+      <w:pPr>
+        <w:ind w:left="3229" w:hanging="360"/>
+      </w:pPr>
+    </w:lvl>
+    <w:lvl w:ilvl="4" w:tplc="04190019" w:tentative="1">
+      <w:start w:val="1"/>
+      <w:numFmt w:val="lowerLetter"/>
+      <w:lvlText w:val="%5."/>
+      <w:lvlJc w:val="left"/>
+      <w:pPr>
+        <w:ind w:left="3949" w:hanging="360"/>
+      </w:pPr>
+    </w:lvl>
+    <w:lvl w:ilvl="5" w:tplc="0419001B" w:tentative="1">
+      <w:start w:val="1"/>
+      <w:numFmt w:val="lowerRoman"/>
+      <w:lvlText w:val="%6."/>
+      <w:lvlJc w:val="right"/>
+      <w:pPr>
+        <w:ind w:left="4669" w:hanging="180"/>
+      </w:pPr>
+    </w:lvl>
+    <w:lvl w:ilvl="6" w:tplc="0419000F" w:tentative="1">
+      <w:start w:val="1"/>
+      <w:numFmt w:val="decimal"/>
+      <w:lvlText w:val="%7."/>
+      <w:lvlJc w:val="left"/>
+      <w:pPr>
+        <w:ind w:left="5389" w:hanging="360"/>
+      </w:pPr>
+    </w:lvl>
+    <w:lvl w:ilvl="7" w:tplc="04190019" w:tentative="1">
+      <w:start w:val="1"/>
+      <w:numFmt w:val="lowerLetter"/>
+      <w:lvlText w:val="%8."/>
+      <w:lvlJc w:val="left"/>
+      <w:pPr>
+        <w:ind w:left="6109" w:hanging="360"/>
+      </w:pPr>
+    </w:lvl>
+    <w:lvl w:ilvl="8" w:tplc="0419001B" w:tentative="1">
+      <w:start w:val="1"/>
+      <w:numFmt w:val="lowerRoman"/>
+      <w:lvlText w:val="%9."/>
+      <w:lvlJc w:val="right"/>
+      <w:pPr>
+        <w:ind w:left="6829" w:hanging="180"/>
+      </w:pPr>
+    </w:lvl>
+  </w:abstractNum>
+  <w:abstractNum w:abstractNumId="4">
     <w:nsid w:val="1DFD241F"/>
     <w:multiLevelType w:val="hybridMultilevel"/>
     <w:tmpl w:val="3FFAC2D8"/>
@@ -4364,7 +4787,7 @@
       </w:rPr>
     </w:lvl>
   </w:abstractNum>
-  <w:abstractNum w:abstractNumId="4">
+  <w:abstractNum w:abstractNumId="5">
     <w:nsid w:val="22B54149"/>
     <w:multiLevelType w:val="hybridMultilevel"/>
     <w:tmpl w:val="8A184ACE"/>
@@ -4453,7 +4876,7 @@
       </w:pPr>
     </w:lvl>
   </w:abstractNum>
-  <w:abstractNum w:abstractNumId="5">
+  <w:abstractNum w:abstractNumId="6">
     <w:nsid w:val="25E57C61"/>
     <w:multiLevelType w:val="hybridMultilevel"/>
     <w:tmpl w:val="F496D138"/>
@@ -4539,7 +4962,7 @@
       </w:pPr>
     </w:lvl>
   </w:abstractNum>
-  <w:abstractNum w:abstractNumId="6">
+  <w:abstractNum w:abstractNumId="7">
     <w:nsid w:val="2DD45676"/>
     <w:multiLevelType w:val="hybridMultilevel"/>
     <w:tmpl w:val="890E45C2"/>
@@ -4652,7 +5075,7 @@
       </w:rPr>
     </w:lvl>
   </w:abstractNum>
-  <w:abstractNum w:abstractNumId="7">
+  <w:abstractNum w:abstractNumId="8">
     <w:nsid w:val="3DD2592E"/>
     <w:multiLevelType w:val="hybridMultilevel"/>
     <w:tmpl w:val="21ECB7E8"/>
@@ -4765,7 +5188,7 @@
       </w:rPr>
     </w:lvl>
   </w:abstractNum>
-  <w:abstractNum w:abstractNumId="8">
+  <w:abstractNum w:abstractNumId="9">
     <w:nsid w:val="4F4D087B"/>
     <w:multiLevelType w:val="hybridMultilevel"/>
     <w:tmpl w:val="A77E2BB4"/>
@@ -4854,7 +5277,7 @@
       </w:pPr>
     </w:lvl>
   </w:abstractNum>
-  <w:abstractNum w:abstractNumId="9">
+  <w:abstractNum w:abstractNumId="10">
     <w:nsid w:val="4FC03DB9"/>
     <w:multiLevelType w:val="hybridMultilevel"/>
     <w:tmpl w:val="20A27326"/>
@@ -4943,7 +5366,7 @@
       </w:pPr>
     </w:lvl>
   </w:abstractNum>
-  <w:abstractNum w:abstractNumId="10">
+  <w:abstractNum w:abstractNumId="11">
     <w:nsid w:val="55C70A54"/>
     <w:multiLevelType w:val="hybridMultilevel"/>
     <w:tmpl w:val="F982ACA0"/>
@@ -5056,7 +5479,7 @@
       </w:rPr>
     </w:lvl>
   </w:abstractNum>
-  <w:abstractNum w:abstractNumId="11">
+  <w:abstractNum w:abstractNumId="12">
     <w:nsid w:val="566810CB"/>
     <w:multiLevelType w:val="multilevel"/>
     <w:tmpl w:val="BD4462CE"/>
@@ -5169,7 +5592,96 @@
       </w:rPr>
     </w:lvl>
   </w:abstractNum>
-  <w:abstractNum w:abstractNumId="12">
+  <w:abstractNum w:abstractNumId="13">
+    <w:nsid w:val="750466C5"/>
+    <w:multiLevelType w:val="hybridMultilevel"/>
+    <w:tmpl w:val="19D0B708"/>
+    <w:lvl w:ilvl="0" w:tplc="FD22A810">
+      <w:start w:val="1"/>
+      <w:numFmt w:val="decimal"/>
+      <w:lvlText w:val="%1."/>
+      <w:lvlJc w:val="left"/>
+      <w:pPr>
+        <w:ind w:left="1069" w:hanging="360"/>
+      </w:pPr>
+      <w:rPr>
+        <w:rFonts w:hint="default"/>
+      </w:rPr>
+    </w:lvl>
+    <w:lvl w:ilvl="1" w:tplc="04190019" w:tentative="1">
+      <w:start w:val="1"/>
+      <w:numFmt w:val="lowerLetter"/>
+      <w:lvlText w:val="%2."/>
+      <w:lvlJc w:val="left"/>
+      <w:pPr>
+        <w:ind w:left="1789" w:hanging="360"/>
+      </w:pPr>
+    </w:lvl>
+    <w:lvl w:ilvl="2" w:tplc="0419001B" w:tentative="1">
+      <w:start w:val="1"/>
+      <w:numFmt w:val="lowerRoman"/>
+      <w:lvlText w:val="%3."/>
+      <w:lvlJc w:val="right"/>
+      <w:pPr>
+        <w:ind w:left="2509" w:hanging="180"/>
+      </w:pPr>
+    </w:lvl>
+    <w:lvl w:ilvl="3" w:tplc="0419000F" w:tentative="1">
+      <w:start w:val="1"/>
+      <w:numFmt w:val="decimal"/>
+      <w:lvlText w:val="%4."/>
+      <w:lvlJc w:val="left"/>
+      <w:pPr>
+        <w:ind w:left="3229" w:hanging="360"/>
+      </w:pPr>
+    </w:lvl>
+    <w:lvl w:ilvl="4" w:tplc="04190019" w:tentative="1">
+      <w:start w:val="1"/>
+      <w:numFmt w:val="lowerLetter"/>
+      <w:lvlText w:val="%5."/>
+      <w:lvlJc w:val="left"/>
+      <w:pPr>
+        <w:ind w:left="3949" w:hanging="360"/>
+      </w:pPr>
+    </w:lvl>
+    <w:lvl w:ilvl="5" w:tplc="0419001B" w:tentative="1">
+      <w:start w:val="1"/>
+      <w:numFmt w:val="lowerRoman"/>
+      <w:lvlText w:val="%6."/>
+      <w:lvlJc w:val="right"/>
+      <w:pPr>
+        <w:ind w:left="4669" w:hanging="180"/>
+      </w:pPr>
+    </w:lvl>
+    <w:lvl w:ilvl="6" w:tplc="0419000F" w:tentative="1">
+      <w:start w:val="1"/>
+      <w:numFmt w:val="decimal"/>
+      <w:lvlText w:val="%7."/>
+      <w:lvlJc w:val="left"/>
+      <w:pPr>
+        <w:ind w:left="5389" w:hanging="360"/>
+      </w:pPr>
+    </w:lvl>
+    <w:lvl w:ilvl="7" w:tplc="04190019" w:tentative="1">
+      <w:start w:val="1"/>
+      <w:numFmt w:val="lowerLetter"/>
+      <w:lvlText w:val="%8."/>
+      <w:lvlJc w:val="left"/>
+      <w:pPr>
+        <w:ind w:left="6109" w:hanging="360"/>
+      </w:pPr>
+    </w:lvl>
+    <w:lvl w:ilvl="8" w:tplc="0419001B" w:tentative="1">
+      <w:start w:val="1"/>
+      <w:numFmt w:val="lowerRoman"/>
+      <w:lvlText w:val="%9."/>
+      <w:lvlJc w:val="right"/>
+      <w:pPr>
+        <w:ind w:left="6829" w:hanging="180"/>
+      </w:pPr>
+    </w:lvl>
+  </w:abstractNum>
+  <w:abstractNum w:abstractNumId="14">
     <w:nsid w:val="785105B6"/>
     <w:multiLevelType w:val="multilevel"/>
     <w:tmpl w:val="D06C6A0C"/>
@@ -5290,7 +5802,7 @@
       </w:rPr>
     </w:lvl>
   </w:abstractNum>
-  <w:abstractNum w:abstractNumId="13">
+  <w:abstractNum w:abstractNumId="15">
     <w:nsid w:val="7CA52700"/>
     <w:multiLevelType w:val="hybridMultilevel"/>
     <w:tmpl w:val="B38EDFC8"/>
@@ -5403,7 +5915,7 @@
       </w:rPr>
     </w:lvl>
   </w:abstractNum>
-  <w:abstractNum w:abstractNumId="14">
+  <w:abstractNum w:abstractNumId="16">
     <w:nsid w:val="7DC96AD7"/>
     <w:multiLevelType w:val="hybridMultilevel"/>
     <w:tmpl w:val="2D4417E0"/>
@@ -5517,49 +6029,55 @@
     </w:lvl>
   </w:abstractNum>
   <w:num w:numId="1">
-    <w:abstractNumId w:val="14"/>
+    <w:abstractNumId w:val="16"/>
   </w:num>
   <w:num w:numId="2">
+    <w:abstractNumId w:val="12"/>
+  </w:num>
+  <w:num w:numId="3">
     <w:abstractNumId w:val="11"/>
   </w:num>
-  <w:num w:numId="3">
-    <w:abstractNumId w:val="10"/>
-  </w:num>
   <w:num w:numId="4">
-    <w:abstractNumId w:val="3"/>
+    <w:abstractNumId w:val="4"/>
   </w:num>
   <w:num w:numId="5">
-    <w:abstractNumId w:val="6"/>
+    <w:abstractNumId w:val="7"/>
   </w:num>
   <w:num w:numId="6">
-    <w:abstractNumId w:val="7"/>
+    <w:abstractNumId w:val="8"/>
   </w:num>
   <w:num w:numId="7">
     <w:abstractNumId w:val="0"/>
   </w:num>
   <w:num w:numId="8">
-    <w:abstractNumId w:val="12"/>
+    <w:abstractNumId w:val="14"/>
   </w:num>
   <w:num w:numId="9">
     <w:abstractNumId w:val="1"/>
   </w:num>
   <w:num w:numId="10">
-    <w:abstractNumId w:val="5"/>
+    <w:abstractNumId w:val="6"/>
   </w:num>
   <w:num w:numId="11">
-    <w:abstractNumId w:val="8"/>
+    <w:abstractNumId w:val="9"/>
   </w:num>
   <w:num w:numId="12">
-    <w:abstractNumId w:val="13"/>
+    <w:abstractNumId w:val="15"/>
   </w:num>
   <w:num w:numId="13">
     <w:abstractNumId w:val="2"/>
   </w:num>
   <w:num w:numId="14">
-    <w:abstractNumId w:val="4"/>
+    <w:abstractNumId w:val="5"/>
   </w:num>
   <w:num w:numId="15">
-    <w:abstractNumId w:val="9"/>
+    <w:abstractNumId w:val="10"/>
+  </w:num>
+  <w:num w:numId="16">
+    <w:abstractNumId w:val="3"/>
+  </w:num>
+  <w:num w:numId="17">
+    <w:abstractNumId w:val="13"/>
   </w:num>
 </w:numbering>
 </file>

</xml_diff>